<commit_message>
Fail, we are 31 now
</commit_message>
<xml_diff>
--- a/semestr.05/group/list_for_teachers.docx
+++ b/semestr.05/group/list_for_teachers.docx
@@ -945,21 +945,12 @@
                 <w:szCs w:val="24"/>
               </w:rPr>
             </w:pPr>
-            <w:proofErr w:type="spellStart"/>
             <w:r>
               <w:rPr>
                 <w:rFonts w:ascii="Open Sans Light" w:hAnsi="Open Sans Light" w:cs="Times New Roman"/>
                 <w:szCs w:val="24"/>
               </w:rPr>
-              <w:t>Бордиян</w:t>
-            </w:r>
-            <w:proofErr w:type="spellEnd"/>
-            <w:r>
-              <w:rPr>
-                <w:rFonts w:ascii="Open Sans Light" w:hAnsi="Open Sans Light" w:cs="Times New Roman"/>
-                <w:szCs w:val="24"/>
-              </w:rPr>
-              <w:t xml:space="preserve"> Ирина Игоревна</w:t>
+              <w:t>Бордиян Ирина Игоревна</w:t>
             </w:r>
           </w:p>
         </w:tc>
@@ -1246,21 +1237,12 @@
                 <w:szCs w:val="24"/>
               </w:rPr>
             </w:pPr>
-            <w:proofErr w:type="spellStart"/>
             <w:r>
               <w:rPr>
                 <w:rFonts w:ascii="Open Sans Light" w:hAnsi="Open Sans Light" w:cs="Times New Roman"/>
                 <w:szCs w:val="24"/>
               </w:rPr>
-              <w:t>Бородаченко</w:t>
-            </w:r>
-            <w:proofErr w:type="spellEnd"/>
-            <w:r>
-              <w:rPr>
-                <w:rFonts w:ascii="Open Sans Light" w:hAnsi="Open Sans Light" w:cs="Times New Roman"/>
-                <w:szCs w:val="24"/>
-              </w:rPr>
-              <w:t xml:space="preserve"> Денис Викторович</w:t>
+              <w:t>Бородаченко Денис Викторович</w:t>
             </w:r>
           </w:p>
         </w:tc>
@@ -2131,21 +2113,12 @@
                 <w:szCs w:val="24"/>
               </w:rPr>
             </w:pPr>
-            <w:proofErr w:type="spellStart"/>
             <w:r>
               <w:rPr>
                 <w:rFonts w:ascii="Open Sans Light" w:hAnsi="Open Sans Light" w:cs="Times New Roman"/>
                 <w:szCs w:val="24"/>
               </w:rPr>
-              <w:t>Ковганов</w:t>
-            </w:r>
-            <w:proofErr w:type="spellEnd"/>
-            <w:r>
-              <w:rPr>
-                <w:rFonts w:ascii="Open Sans Light" w:hAnsi="Open Sans Light" w:cs="Times New Roman"/>
-                <w:szCs w:val="24"/>
-              </w:rPr>
-              <w:t xml:space="preserve"> Михаил Олегович</w:t>
+              <w:t>Ковганов Михаил Олегович</w:t>
             </w:r>
           </w:p>
         </w:tc>
@@ -3032,37 +3005,12 @@
                 <w:szCs w:val="24"/>
               </w:rPr>
             </w:pPr>
-            <w:proofErr w:type="spellStart"/>
             <w:r>
               <w:rPr>
                 <w:rFonts w:ascii="Open Sans Light" w:hAnsi="Open Sans Light" w:cs="Times New Roman"/>
                 <w:szCs w:val="24"/>
               </w:rPr>
-              <w:t>Куркчи</w:t>
-            </w:r>
-            <w:proofErr w:type="spellEnd"/>
-            <w:r>
-              <w:rPr>
-                <w:rFonts w:ascii="Open Sans Light" w:hAnsi="Open Sans Light" w:cs="Times New Roman"/>
-                <w:szCs w:val="24"/>
-              </w:rPr>
-              <w:t xml:space="preserve"> </w:t>
-            </w:r>
-            <w:proofErr w:type="spellStart"/>
-            <w:r>
-              <w:rPr>
-                <w:rFonts w:ascii="Open Sans Light" w:hAnsi="Open Sans Light" w:cs="Times New Roman"/>
-                <w:szCs w:val="24"/>
-              </w:rPr>
-              <w:t>Ариф</w:t>
-            </w:r>
-            <w:proofErr w:type="spellEnd"/>
-            <w:r>
-              <w:rPr>
-                <w:rFonts w:ascii="Open Sans Light" w:hAnsi="Open Sans Light" w:cs="Times New Roman"/>
-                <w:szCs w:val="24"/>
-              </w:rPr>
-              <w:t xml:space="preserve"> Эрнестович</w:t>
+              <w:t>Куркчи Ариф Эрнестович</w:t>
             </w:r>
           </w:p>
         </w:tc>
@@ -3357,21 +3305,12 @@
                 <w:szCs w:val="24"/>
               </w:rPr>
             </w:pPr>
-            <w:proofErr w:type="spellStart"/>
             <w:r>
               <w:rPr>
                 <w:rFonts w:ascii="Open Sans Light" w:hAnsi="Open Sans Light" w:cs="Times New Roman"/>
                 <w:szCs w:val="24"/>
               </w:rPr>
-              <w:t>Мазур</w:t>
-            </w:r>
-            <w:proofErr w:type="spellEnd"/>
-            <w:r>
-              <w:rPr>
-                <w:rFonts w:ascii="Open Sans Light" w:hAnsi="Open Sans Light" w:cs="Times New Roman"/>
-                <w:szCs w:val="24"/>
-              </w:rPr>
-              <w:t xml:space="preserve"> Татьяна Андреевна</w:t>
+              <w:t>Мазур Татьяна Андреевна</w:t>
             </w:r>
           </w:p>
         </w:tc>
@@ -3666,21 +3605,12 @@
                 <w:szCs w:val="24"/>
               </w:rPr>
             </w:pPr>
-            <w:proofErr w:type="spellStart"/>
             <w:r>
               <w:rPr>
                 <w:rFonts w:ascii="Open Sans Light" w:hAnsi="Open Sans Light" w:cs="Times New Roman"/>
                 <w:szCs w:val="24"/>
               </w:rPr>
-              <w:t>Мжачев</w:t>
-            </w:r>
-            <w:proofErr w:type="spellEnd"/>
-            <w:r>
-              <w:rPr>
-                <w:rFonts w:ascii="Open Sans Light" w:hAnsi="Open Sans Light" w:cs="Times New Roman"/>
-                <w:szCs w:val="24"/>
-              </w:rPr>
-              <w:t xml:space="preserve"> Илья Александрович</w:t>
+              <w:t>Мжачев Илья Александрович</w:t>
             </w:r>
           </w:p>
         </w:tc>
@@ -3975,21 +3905,12 @@
                 <w:szCs w:val="24"/>
               </w:rPr>
             </w:pPr>
-            <w:proofErr w:type="spellStart"/>
             <w:r>
               <w:rPr>
                 <w:rFonts w:ascii="Open Sans Light" w:hAnsi="Open Sans Light" w:cs="Times New Roman"/>
                 <w:szCs w:val="24"/>
               </w:rPr>
-              <w:t>Ордин</w:t>
-            </w:r>
-            <w:proofErr w:type="spellEnd"/>
-            <w:r>
-              <w:rPr>
-                <w:rFonts w:ascii="Open Sans Light" w:hAnsi="Open Sans Light" w:cs="Times New Roman"/>
-                <w:szCs w:val="24"/>
-              </w:rPr>
-              <w:t xml:space="preserve"> Роман Владимирович</w:t>
+              <w:t>Ордин Роман Владимирович</w:t>
             </w:r>
           </w:p>
         </w:tc>
@@ -4276,21 +4197,12 @@
                 <w:szCs w:val="24"/>
               </w:rPr>
             </w:pPr>
-            <w:proofErr w:type="spellStart"/>
             <w:r>
               <w:rPr>
                 <w:rFonts w:ascii="Open Sans Light" w:hAnsi="Open Sans Light" w:cs="Times New Roman"/>
                 <w:szCs w:val="24"/>
               </w:rPr>
-              <w:t>Оробец</w:t>
-            </w:r>
-            <w:proofErr w:type="spellEnd"/>
-            <w:r>
-              <w:rPr>
-                <w:rFonts w:ascii="Open Sans Light" w:hAnsi="Open Sans Light" w:cs="Times New Roman"/>
-                <w:szCs w:val="24"/>
-              </w:rPr>
-              <w:t xml:space="preserve"> Андрей Александрович</w:t>
+              <w:t>Оробец Андрей Александрович</w:t>
             </w:r>
           </w:p>
         </w:tc>
@@ -4585,21 +4497,12 @@
                 <w:szCs w:val="24"/>
               </w:rPr>
             </w:pPr>
-            <w:proofErr w:type="spellStart"/>
             <w:r>
               <w:rPr>
                 <w:rFonts w:ascii="Open Sans Light" w:hAnsi="Open Sans Light" w:cs="Times New Roman"/>
                 <w:szCs w:val="24"/>
               </w:rPr>
-              <w:t>Повх</w:t>
-            </w:r>
-            <w:proofErr w:type="spellEnd"/>
-            <w:r>
-              <w:rPr>
-                <w:rFonts w:ascii="Open Sans Light" w:hAnsi="Open Sans Light" w:cs="Times New Roman"/>
-                <w:szCs w:val="24"/>
-              </w:rPr>
-              <w:t xml:space="preserve"> Андрей Анатольевич</w:t>
+              <w:t>Повх Андрей Анатольевич</w:t>
             </w:r>
           </w:p>
         </w:tc>
@@ -4894,37 +4797,12 @@
                 <w:szCs w:val="24"/>
               </w:rPr>
             </w:pPr>
-            <w:proofErr w:type="spellStart"/>
             <w:r>
               <w:rPr>
                 <w:rFonts w:ascii="Open Sans Light" w:hAnsi="Open Sans Light" w:cs="Times New Roman"/>
                 <w:szCs w:val="24"/>
               </w:rPr>
-              <w:t>Салюк</w:t>
-            </w:r>
-            <w:proofErr w:type="spellEnd"/>
-            <w:r>
-              <w:rPr>
-                <w:rFonts w:ascii="Open Sans Light" w:hAnsi="Open Sans Light" w:cs="Times New Roman"/>
-                <w:szCs w:val="24"/>
-              </w:rPr>
-              <w:t xml:space="preserve"> </w:t>
-            </w:r>
-            <w:proofErr w:type="spellStart"/>
-            <w:r>
-              <w:rPr>
-                <w:rFonts w:ascii="Open Sans Light" w:hAnsi="Open Sans Light" w:cs="Times New Roman"/>
-                <w:szCs w:val="24"/>
-              </w:rPr>
-              <w:t>Игорб</w:t>
-            </w:r>
-            <w:proofErr w:type="spellEnd"/>
-            <w:r>
-              <w:rPr>
-                <w:rFonts w:ascii="Open Sans Light" w:hAnsi="Open Sans Light" w:cs="Times New Roman"/>
-                <w:szCs w:val="24"/>
-              </w:rPr>
-              <w:t xml:space="preserve"> Юрьевич</w:t>
+              <w:t>Салюк Игорб Юрьевич</w:t>
             </w:r>
           </w:p>
         </w:tc>
@@ -5514,17 +5392,8 @@
                 <w:rFonts w:ascii="Open Sans Light" w:hAnsi="Open Sans Light" w:cs="Times New Roman"/>
                 <w:szCs w:val="24"/>
               </w:rPr>
-              <w:t xml:space="preserve">Степанян Роберт </w:t>
+              <w:t>Степанян Роберт Левонович</w:t>
             </w:r>
-            <w:proofErr w:type="spellStart"/>
-            <w:r>
-              <w:rPr>
-                <w:rFonts w:ascii="Open Sans Light" w:hAnsi="Open Sans Light" w:cs="Times New Roman"/>
-                <w:szCs w:val="24"/>
-              </w:rPr>
-              <w:t>Левонович</w:t>
-            </w:r>
-            <w:proofErr w:type="spellEnd"/>
           </w:p>
         </w:tc>
         <w:tc>
@@ -5810,21 +5679,12 @@
                 <w:szCs w:val="24"/>
               </w:rPr>
             </w:pPr>
-            <w:proofErr w:type="spellStart"/>
             <w:r>
               <w:rPr>
                 <w:rFonts w:ascii="Open Sans Light" w:hAnsi="Open Sans Light" w:cs="Times New Roman"/>
                 <w:szCs w:val="24"/>
               </w:rPr>
-              <w:t>Струшкевич</w:t>
-            </w:r>
-            <w:proofErr w:type="spellEnd"/>
-            <w:r>
-              <w:rPr>
-                <w:rFonts w:ascii="Open Sans Light" w:hAnsi="Open Sans Light" w:cs="Times New Roman"/>
-                <w:szCs w:val="24"/>
-              </w:rPr>
-              <w:t xml:space="preserve"> Данил Александрович</w:t>
+              <w:t>Струшкевич Данил Александрович</w:t>
             </w:r>
           </w:p>
         </w:tc>
@@ -6093,6 +5953,298 @@
               <w:rPr>
                 <w:rFonts w:ascii="Open Sans Light" w:hAnsi="Open Sans Light" w:cs="Times New Roman"/>
                 <w:szCs w:val="24"/>
+              </w:rPr>
+              <w:t>21</w:t>
+            </w:r>
+          </w:p>
+        </w:tc>
+        <w:tc>
+          <w:tcPr>
+            <w:tcW w:w="5412" w:type="dxa"/>
+          </w:tcPr>
+          <w:p>
+            <w:pPr>
+              <w:rPr>
+                <w:rFonts w:ascii="Open Sans Light" w:hAnsi="Open Sans Light" w:cs="Times New Roman"/>
+                <w:szCs w:val="24"/>
+              </w:rPr>
+            </w:pPr>
+            <w:r>
+              <w:rPr>
+                <w:rFonts w:ascii="Open Sans Light" w:hAnsi="Open Sans Light" w:cs="Times New Roman"/>
+                <w:szCs w:val="24"/>
+              </w:rPr>
+              <w:t>Сухой Дмитрий</w:t>
+            </w:r>
+          </w:p>
+        </w:tc>
+        <w:tc>
+          <w:tcPr>
+            <w:tcW w:w="457" w:type="dxa"/>
+          </w:tcPr>
+          <w:p>
+            <w:pPr>
+              <w:rPr>
+                <w:rFonts w:ascii="Open Sans Light" w:hAnsi="Open Sans Light" w:cs="Times New Roman"/>
+                <w:szCs w:val="24"/>
+              </w:rPr>
+            </w:pPr>
+          </w:p>
+        </w:tc>
+        <w:tc>
+          <w:tcPr>
+            <w:tcW w:w="456" w:type="dxa"/>
+          </w:tcPr>
+          <w:p>
+            <w:pPr>
+              <w:rPr>
+                <w:rFonts w:ascii="Open Sans Light" w:hAnsi="Open Sans Light" w:cs="Times New Roman"/>
+                <w:szCs w:val="24"/>
+              </w:rPr>
+            </w:pPr>
+          </w:p>
+        </w:tc>
+        <w:tc>
+          <w:tcPr>
+            <w:tcW w:w="456" w:type="dxa"/>
+          </w:tcPr>
+          <w:p>
+            <w:pPr>
+              <w:rPr>
+                <w:rFonts w:ascii="Open Sans Light" w:hAnsi="Open Sans Light" w:cs="Times New Roman"/>
+                <w:szCs w:val="24"/>
+              </w:rPr>
+            </w:pPr>
+          </w:p>
+        </w:tc>
+        <w:tc>
+          <w:tcPr>
+            <w:tcW w:w="456" w:type="dxa"/>
+          </w:tcPr>
+          <w:p>
+            <w:pPr>
+              <w:rPr>
+                <w:rFonts w:ascii="Open Sans Light" w:hAnsi="Open Sans Light" w:cs="Times New Roman"/>
+                <w:szCs w:val="24"/>
+              </w:rPr>
+            </w:pPr>
+          </w:p>
+        </w:tc>
+        <w:tc>
+          <w:tcPr>
+            <w:tcW w:w="456" w:type="dxa"/>
+          </w:tcPr>
+          <w:p>
+            <w:pPr>
+              <w:rPr>
+                <w:rFonts w:ascii="Open Sans Light" w:hAnsi="Open Sans Light" w:cs="Times New Roman"/>
+                <w:szCs w:val="24"/>
+              </w:rPr>
+            </w:pPr>
+          </w:p>
+        </w:tc>
+        <w:tc>
+          <w:tcPr>
+            <w:tcW w:w="456" w:type="dxa"/>
+          </w:tcPr>
+          <w:p>
+            <w:pPr>
+              <w:rPr>
+                <w:rFonts w:ascii="Open Sans Light" w:hAnsi="Open Sans Light" w:cs="Times New Roman"/>
+                <w:szCs w:val="24"/>
+              </w:rPr>
+            </w:pPr>
+          </w:p>
+        </w:tc>
+        <w:tc>
+          <w:tcPr>
+            <w:tcW w:w="457" w:type="dxa"/>
+          </w:tcPr>
+          <w:p>
+            <w:pPr>
+              <w:rPr>
+                <w:rFonts w:ascii="Open Sans Light" w:hAnsi="Open Sans Light" w:cs="Times New Roman"/>
+                <w:szCs w:val="24"/>
+              </w:rPr>
+            </w:pPr>
+          </w:p>
+        </w:tc>
+        <w:tc>
+          <w:tcPr>
+            <w:tcW w:w="457" w:type="dxa"/>
+          </w:tcPr>
+          <w:p>
+            <w:pPr>
+              <w:rPr>
+                <w:rFonts w:ascii="Open Sans Light" w:hAnsi="Open Sans Light" w:cs="Times New Roman"/>
+                <w:szCs w:val="24"/>
+              </w:rPr>
+            </w:pPr>
+          </w:p>
+        </w:tc>
+        <w:tc>
+          <w:tcPr>
+            <w:tcW w:w="457" w:type="dxa"/>
+          </w:tcPr>
+          <w:p>
+            <w:pPr>
+              <w:rPr>
+                <w:rFonts w:ascii="Open Sans Light" w:hAnsi="Open Sans Light" w:cs="Times New Roman"/>
+                <w:szCs w:val="24"/>
+              </w:rPr>
+            </w:pPr>
+          </w:p>
+        </w:tc>
+        <w:tc>
+          <w:tcPr>
+            <w:tcW w:w="458" w:type="dxa"/>
+          </w:tcPr>
+          <w:p>
+            <w:pPr>
+              <w:rPr>
+                <w:rFonts w:ascii="Open Sans Light" w:hAnsi="Open Sans Light" w:cs="Times New Roman"/>
+                <w:szCs w:val="24"/>
+              </w:rPr>
+            </w:pPr>
+          </w:p>
+        </w:tc>
+        <w:tc>
+          <w:tcPr>
+            <w:tcW w:w="457" w:type="dxa"/>
+          </w:tcPr>
+          <w:p>
+            <w:pPr>
+              <w:rPr>
+                <w:rFonts w:ascii="Open Sans Light" w:hAnsi="Open Sans Light" w:cs="Times New Roman"/>
+                <w:szCs w:val="24"/>
+              </w:rPr>
+            </w:pPr>
+          </w:p>
+        </w:tc>
+        <w:tc>
+          <w:tcPr>
+            <w:tcW w:w="457" w:type="dxa"/>
+          </w:tcPr>
+          <w:p>
+            <w:pPr>
+              <w:rPr>
+                <w:rFonts w:ascii="Open Sans Light" w:hAnsi="Open Sans Light" w:cs="Times New Roman"/>
+                <w:szCs w:val="24"/>
+              </w:rPr>
+            </w:pPr>
+          </w:p>
+        </w:tc>
+        <w:tc>
+          <w:tcPr>
+            <w:tcW w:w="457" w:type="dxa"/>
+          </w:tcPr>
+          <w:p>
+            <w:pPr>
+              <w:rPr>
+                <w:rFonts w:ascii="Open Sans Light" w:hAnsi="Open Sans Light" w:cs="Times New Roman"/>
+                <w:szCs w:val="24"/>
+              </w:rPr>
+            </w:pPr>
+          </w:p>
+        </w:tc>
+        <w:tc>
+          <w:tcPr>
+            <w:tcW w:w="457" w:type="dxa"/>
+          </w:tcPr>
+          <w:p>
+            <w:pPr>
+              <w:rPr>
+                <w:rFonts w:ascii="Open Sans Light" w:hAnsi="Open Sans Light" w:cs="Times New Roman"/>
+                <w:szCs w:val="24"/>
+              </w:rPr>
+            </w:pPr>
+          </w:p>
+        </w:tc>
+        <w:tc>
+          <w:tcPr>
+            <w:tcW w:w="457" w:type="dxa"/>
+          </w:tcPr>
+          <w:p>
+            <w:pPr>
+              <w:rPr>
+                <w:rFonts w:ascii="Open Sans Light" w:hAnsi="Open Sans Light" w:cs="Times New Roman"/>
+                <w:szCs w:val="24"/>
+              </w:rPr>
+            </w:pPr>
+          </w:p>
+        </w:tc>
+        <w:tc>
+          <w:tcPr>
+            <w:tcW w:w="457" w:type="dxa"/>
+          </w:tcPr>
+          <w:p>
+            <w:pPr>
+              <w:rPr>
+                <w:rFonts w:ascii="Open Sans Light" w:hAnsi="Open Sans Light" w:cs="Times New Roman"/>
+                <w:szCs w:val="24"/>
+              </w:rPr>
+            </w:pPr>
+          </w:p>
+        </w:tc>
+        <w:tc>
+          <w:tcPr>
+            <w:tcW w:w="457" w:type="dxa"/>
+          </w:tcPr>
+          <w:p>
+            <w:pPr>
+              <w:rPr>
+                <w:rFonts w:ascii="Open Sans Light" w:hAnsi="Open Sans Light" w:cs="Times New Roman"/>
+                <w:szCs w:val="24"/>
+              </w:rPr>
+            </w:pPr>
+          </w:p>
+        </w:tc>
+        <w:tc>
+          <w:tcPr>
+            <w:tcW w:w="457" w:type="dxa"/>
+          </w:tcPr>
+          <w:p>
+            <w:pPr>
+              <w:rPr>
+                <w:rFonts w:ascii="Open Sans Light" w:hAnsi="Open Sans Light" w:cs="Times New Roman"/>
+                <w:szCs w:val="24"/>
+              </w:rPr>
+            </w:pPr>
+          </w:p>
+        </w:tc>
+        <w:tc>
+          <w:tcPr>
+            <w:tcW w:w="458" w:type="dxa"/>
+          </w:tcPr>
+          <w:p>
+            <w:pPr>
+              <w:rPr>
+                <w:rFonts w:ascii="Open Sans Light" w:hAnsi="Open Sans Light" w:cs="Times New Roman"/>
+                <w:szCs w:val="24"/>
+              </w:rPr>
+            </w:pPr>
+          </w:p>
+        </w:tc>
+      </w:tr>
+      <w:tr>
+        <w:tc>
+          <w:tcPr>
+            <w:tcW w:w="471" w:type="dxa"/>
+          </w:tcPr>
+          <w:p>
+            <w:pPr>
+              <w:jc w:val="right"/>
+              <w:rPr>
+                <w:rFonts w:ascii="Open Sans Light" w:hAnsi="Open Sans Light" w:cs="Times New Roman"/>
+                <w:szCs w:val="24"/>
+                <w:lang w:val="en-US"/>
+              </w:rPr>
+            </w:pPr>
+            <w:r>
+              <w:rPr>
+                <w:rFonts w:ascii="Open Sans Light" w:hAnsi="Open Sans Light" w:cs="Times New Roman"/>
+                <w:szCs w:val="24"/>
+                <w:lang w:val="en-US"/>
               </w:rPr>
               <w:t>2</w:t>
             </w:r>
@@ -6100,8 +6252,9 @@
               <w:rPr>
                 <w:rFonts w:ascii="Open Sans Light" w:hAnsi="Open Sans Light" w:cs="Times New Roman"/>
                 <w:szCs w:val="24"/>
-              </w:rPr>
-              <w:t>1</w:t>
+                <w:lang w:val="en-US"/>
+              </w:rPr>
+              <w:t>2</w:t>
             </w:r>
           </w:p>
         </w:tc>
@@ -6121,7 +6274,7 @@
                 <w:rFonts w:ascii="Open Sans Light" w:hAnsi="Open Sans Light" w:cs="Times New Roman"/>
                 <w:szCs w:val="24"/>
               </w:rPr>
-              <w:t>Сухой Дмитрий</w:t>
+              <w:t>Таушканов Герман Владимирович</w:t>
             </w:r>
           </w:p>
         </w:tc>
@@ -6401,7 +6554,7 @@
                 <w:szCs w:val="24"/>
                 <w:lang w:val="en-US"/>
               </w:rPr>
-              <w:t>2</w:t>
+              <w:t>3</w:t>
             </w:r>
           </w:p>
         </w:tc>
@@ -6416,21 +6569,12 @@
                 <w:szCs w:val="24"/>
               </w:rPr>
             </w:pPr>
-            <w:proofErr w:type="spellStart"/>
             <w:r>
               <w:rPr>
                 <w:rFonts w:ascii="Open Sans Light" w:hAnsi="Open Sans Light" w:cs="Times New Roman"/>
                 <w:szCs w:val="24"/>
               </w:rPr>
-              <w:t>Таушканов</w:t>
-            </w:r>
-            <w:proofErr w:type="spellEnd"/>
-            <w:r>
-              <w:rPr>
-                <w:rFonts w:ascii="Open Sans Light" w:hAnsi="Open Sans Light" w:cs="Times New Roman"/>
-                <w:szCs w:val="24"/>
-              </w:rPr>
-              <w:t xml:space="preserve"> Герман Владимирович</w:t>
+              <w:t>Хицун Светлана Игоревна</w:t>
             </w:r>
           </w:p>
         </w:tc>
@@ -6710,7 +6854,7 @@
                 <w:szCs w:val="24"/>
                 <w:lang w:val="en-US"/>
               </w:rPr>
-              <w:t>3</w:t>
+              <w:t>4</w:t>
             </w:r>
           </w:p>
         </w:tc>
@@ -6725,22 +6869,13 @@
                 <w:szCs w:val="24"/>
               </w:rPr>
             </w:pPr>
-            <w:proofErr w:type="spellStart"/>
             <w:r>
               <w:rPr>
                 <w:rFonts w:ascii="Open Sans Light" w:hAnsi="Open Sans Light" w:cs="Times New Roman"/>
                 <w:szCs w:val="24"/>
               </w:rPr>
-              <w:t>Хицун</w:t>
+              <w:t>Чикунов Денис Олегович</w:t>
             </w:r>
-            <w:proofErr w:type="spellEnd"/>
-            <w:r>
-              <w:rPr>
-                <w:rFonts w:ascii="Open Sans Light" w:hAnsi="Open Sans Light" w:cs="Times New Roman"/>
-                <w:szCs w:val="24"/>
-              </w:rPr>
-              <w:t xml:space="preserve"> Светлана Игоревна</w:t>
-            </w:r>
           </w:p>
         </w:tc>
         <w:tc>
@@ -6991,6 +7126,7 @@
           </w:p>
         </w:tc>
       </w:tr>
+      <w:bookmarkEnd w:id="0"/>
       <w:tr>
         <w:tc>
           <w:tcPr>
@@ -7002,7 +7138,6 @@
               <w:rPr>
                 <w:rFonts w:ascii="Open Sans Light" w:hAnsi="Open Sans Light" w:cs="Times New Roman"/>
                 <w:szCs w:val="24"/>
-                <w:lang w:val="en-US"/>
               </w:rPr>
             </w:pPr>
             <w:r>
@@ -7019,315 +7154,6 @@
                 <w:szCs w:val="24"/>
                 <w:lang w:val="en-US"/>
               </w:rPr>
-              <w:t>4</w:t>
-            </w:r>
-          </w:p>
-        </w:tc>
-        <w:tc>
-          <w:tcPr>
-            <w:tcW w:w="5412" w:type="dxa"/>
-          </w:tcPr>
-          <w:p>
-            <w:pPr>
-              <w:rPr>
-                <w:rFonts w:ascii="Open Sans Light" w:hAnsi="Open Sans Light" w:cs="Times New Roman"/>
-                <w:szCs w:val="24"/>
-              </w:rPr>
-            </w:pPr>
-            <w:proofErr w:type="spellStart"/>
-            <w:r>
-              <w:rPr>
-                <w:rFonts w:ascii="Open Sans Light" w:hAnsi="Open Sans Light" w:cs="Times New Roman"/>
-                <w:szCs w:val="24"/>
-              </w:rPr>
-              <w:t>Чикунов</w:t>
-            </w:r>
-            <w:proofErr w:type="spellEnd"/>
-            <w:r>
-              <w:rPr>
-                <w:rFonts w:ascii="Open Sans Light" w:hAnsi="Open Sans Light" w:cs="Times New Roman"/>
-                <w:szCs w:val="24"/>
-              </w:rPr>
-              <w:t xml:space="preserve"> Денис Олегович</w:t>
-            </w:r>
-          </w:p>
-        </w:tc>
-        <w:tc>
-          <w:tcPr>
-            <w:tcW w:w="457" w:type="dxa"/>
-          </w:tcPr>
-          <w:p>
-            <w:pPr>
-              <w:rPr>
-                <w:rFonts w:ascii="Open Sans Light" w:hAnsi="Open Sans Light" w:cs="Times New Roman"/>
-                <w:szCs w:val="24"/>
-              </w:rPr>
-            </w:pPr>
-          </w:p>
-        </w:tc>
-        <w:tc>
-          <w:tcPr>
-            <w:tcW w:w="456" w:type="dxa"/>
-          </w:tcPr>
-          <w:p>
-            <w:pPr>
-              <w:rPr>
-                <w:rFonts w:ascii="Open Sans Light" w:hAnsi="Open Sans Light" w:cs="Times New Roman"/>
-                <w:szCs w:val="24"/>
-              </w:rPr>
-            </w:pPr>
-          </w:p>
-        </w:tc>
-        <w:tc>
-          <w:tcPr>
-            <w:tcW w:w="456" w:type="dxa"/>
-          </w:tcPr>
-          <w:p>
-            <w:pPr>
-              <w:rPr>
-                <w:rFonts w:ascii="Open Sans Light" w:hAnsi="Open Sans Light" w:cs="Times New Roman"/>
-                <w:szCs w:val="24"/>
-              </w:rPr>
-            </w:pPr>
-          </w:p>
-        </w:tc>
-        <w:tc>
-          <w:tcPr>
-            <w:tcW w:w="456" w:type="dxa"/>
-          </w:tcPr>
-          <w:p>
-            <w:pPr>
-              <w:rPr>
-                <w:rFonts w:ascii="Open Sans Light" w:hAnsi="Open Sans Light" w:cs="Times New Roman"/>
-                <w:szCs w:val="24"/>
-              </w:rPr>
-            </w:pPr>
-          </w:p>
-        </w:tc>
-        <w:tc>
-          <w:tcPr>
-            <w:tcW w:w="456" w:type="dxa"/>
-          </w:tcPr>
-          <w:p>
-            <w:pPr>
-              <w:rPr>
-                <w:rFonts w:ascii="Open Sans Light" w:hAnsi="Open Sans Light" w:cs="Times New Roman"/>
-                <w:szCs w:val="24"/>
-              </w:rPr>
-            </w:pPr>
-          </w:p>
-        </w:tc>
-        <w:tc>
-          <w:tcPr>
-            <w:tcW w:w="456" w:type="dxa"/>
-          </w:tcPr>
-          <w:p>
-            <w:pPr>
-              <w:rPr>
-                <w:rFonts w:ascii="Open Sans Light" w:hAnsi="Open Sans Light" w:cs="Times New Roman"/>
-                <w:szCs w:val="24"/>
-              </w:rPr>
-            </w:pPr>
-          </w:p>
-        </w:tc>
-        <w:tc>
-          <w:tcPr>
-            <w:tcW w:w="457" w:type="dxa"/>
-          </w:tcPr>
-          <w:p>
-            <w:pPr>
-              <w:rPr>
-                <w:rFonts w:ascii="Open Sans Light" w:hAnsi="Open Sans Light" w:cs="Times New Roman"/>
-                <w:szCs w:val="24"/>
-              </w:rPr>
-            </w:pPr>
-          </w:p>
-        </w:tc>
-        <w:tc>
-          <w:tcPr>
-            <w:tcW w:w="457" w:type="dxa"/>
-          </w:tcPr>
-          <w:p>
-            <w:pPr>
-              <w:rPr>
-                <w:rFonts w:ascii="Open Sans Light" w:hAnsi="Open Sans Light" w:cs="Times New Roman"/>
-                <w:szCs w:val="24"/>
-              </w:rPr>
-            </w:pPr>
-          </w:p>
-        </w:tc>
-        <w:tc>
-          <w:tcPr>
-            <w:tcW w:w="457" w:type="dxa"/>
-          </w:tcPr>
-          <w:p>
-            <w:pPr>
-              <w:rPr>
-                <w:rFonts w:ascii="Open Sans Light" w:hAnsi="Open Sans Light" w:cs="Times New Roman"/>
-                <w:szCs w:val="24"/>
-              </w:rPr>
-            </w:pPr>
-          </w:p>
-        </w:tc>
-        <w:tc>
-          <w:tcPr>
-            <w:tcW w:w="458" w:type="dxa"/>
-          </w:tcPr>
-          <w:p>
-            <w:pPr>
-              <w:rPr>
-                <w:rFonts w:ascii="Open Sans Light" w:hAnsi="Open Sans Light" w:cs="Times New Roman"/>
-                <w:szCs w:val="24"/>
-              </w:rPr>
-            </w:pPr>
-          </w:p>
-        </w:tc>
-        <w:tc>
-          <w:tcPr>
-            <w:tcW w:w="457" w:type="dxa"/>
-          </w:tcPr>
-          <w:p>
-            <w:pPr>
-              <w:rPr>
-                <w:rFonts w:ascii="Open Sans Light" w:hAnsi="Open Sans Light" w:cs="Times New Roman"/>
-                <w:szCs w:val="24"/>
-              </w:rPr>
-            </w:pPr>
-          </w:p>
-        </w:tc>
-        <w:tc>
-          <w:tcPr>
-            <w:tcW w:w="457" w:type="dxa"/>
-          </w:tcPr>
-          <w:p>
-            <w:pPr>
-              <w:rPr>
-                <w:rFonts w:ascii="Open Sans Light" w:hAnsi="Open Sans Light" w:cs="Times New Roman"/>
-                <w:szCs w:val="24"/>
-              </w:rPr>
-            </w:pPr>
-          </w:p>
-        </w:tc>
-        <w:tc>
-          <w:tcPr>
-            <w:tcW w:w="457" w:type="dxa"/>
-          </w:tcPr>
-          <w:p>
-            <w:pPr>
-              <w:rPr>
-                <w:rFonts w:ascii="Open Sans Light" w:hAnsi="Open Sans Light" w:cs="Times New Roman"/>
-                <w:szCs w:val="24"/>
-              </w:rPr>
-            </w:pPr>
-          </w:p>
-        </w:tc>
-        <w:tc>
-          <w:tcPr>
-            <w:tcW w:w="457" w:type="dxa"/>
-          </w:tcPr>
-          <w:p>
-            <w:pPr>
-              <w:rPr>
-                <w:rFonts w:ascii="Open Sans Light" w:hAnsi="Open Sans Light" w:cs="Times New Roman"/>
-                <w:szCs w:val="24"/>
-              </w:rPr>
-            </w:pPr>
-          </w:p>
-        </w:tc>
-        <w:tc>
-          <w:tcPr>
-            <w:tcW w:w="457" w:type="dxa"/>
-          </w:tcPr>
-          <w:p>
-            <w:pPr>
-              <w:rPr>
-                <w:rFonts w:ascii="Open Sans Light" w:hAnsi="Open Sans Light" w:cs="Times New Roman"/>
-                <w:szCs w:val="24"/>
-              </w:rPr>
-            </w:pPr>
-          </w:p>
-        </w:tc>
-        <w:tc>
-          <w:tcPr>
-            <w:tcW w:w="457" w:type="dxa"/>
-          </w:tcPr>
-          <w:p>
-            <w:pPr>
-              <w:rPr>
-                <w:rFonts w:ascii="Open Sans Light" w:hAnsi="Open Sans Light" w:cs="Times New Roman"/>
-                <w:szCs w:val="24"/>
-              </w:rPr>
-            </w:pPr>
-          </w:p>
-        </w:tc>
-        <w:tc>
-          <w:tcPr>
-            <w:tcW w:w="457" w:type="dxa"/>
-          </w:tcPr>
-          <w:p>
-            <w:pPr>
-              <w:rPr>
-                <w:rFonts w:ascii="Open Sans Light" w:hAnsi="Open Sans Light" w:cs="Times New Roman"/>
-                <w:szCs w:val="24"/>
-              </w:rPr>
-            </w:pPr>
-          </w:p>
-        </w:tc>
-        <w:tc>
-          <w:tcPr>
-            <w:tcW w:w="457" w:type="dxa"/>
-          </w:tcPr>
-          <w:p>
-            <w:pPr>
-              <w:rPr>
-                <w:rFonts w:ascii="Open Sans Light" w:hAnsi="Open Sans Light" w:cs="Times New Roman"/>
-                <w:szCs w:val="24"/>
-              </w:rPr>
-            </w:pPr>
-          </w:p>
-        </w:tc>
-        <w:tc>
-          <w:tcPr>
-            <w:tcW w:w="458" w:type="dxa"/>
-          </w:tcPr>
-          <w:p>
-            <w:pPr>
-              <w:rPr>
-                <w:rFonts w:ascii="Open Sans Light" w:hAnsi="Open Sans Light" w:cs="Times New Roman"/>
-                <w:szCs w:val="24"/>
-              </w:rPr>
-            </w:pPr>
-          </w:p>
-        </w:tc>
-      </w:tr>
-      <w:bookmarkEnd w:id="0"/>
-      <w:tr>
-        <w:tc>
-          <w:tcPr>
-            <w:tcW w:w="471" w:type="dxa"/>
-          </w:tcPr>
-          <w:p>
-            <w:pPr>
-              <w:jc w:val="right"/>
-              <w:rPr>
-                <w:rFonts w:ascii="Open Sans Light" w:hAnsi="Open Sans Light" w:cs="Times New Roman"/>
-                <w:szCs w:val="24"/>
-              </w:rPr>
-            </w:pPr>
-            <w:r>
-              <w:rPr>
-                <w:rFonts w:ascii="Open Sans Light" w:hAnsi="Open Sans Light" w:cs="Times New Roman"/>
-                <w:szCs w:val="24"/>
-                <w:lang w:val="en-US"/>
-              </w:rPr>
-              <w:t>2</w:t>
-            </w:r>
-            <w:r>
-              <w:rPr>
-                <w:rFonts w:ascii="Open Sans Light" w:hAnsi="Open Sans Light" w:cs="Times New Roman"/>
-                <w:szCs w:val="24"/>
-                <w:lang w:val="en-US"/>
-              </w:rPr>
               <w:t>5</w:t>
             </w:r>
           </w:p>
@@ -7345,21 +7171,12 @@
             </w:pPr>
             <w:bookmarkStart w:id="1" w:name="OLE_LINK14"/>
             <w:bookmarkStart w:id="2" w:name="OLE_LINK15"/>
-            <w:proofErr w:type="spellStart"/>
             <w:r>
               <w:rPr>
                 <w:rFonts w:ascii="Open Sans Light" w:hAnsi="Open Sans Light" w:cs="Times New Roman"/>
                 <w:szCs w:val="24"/>
               </w:rPr>
-              <w:t>Юрчик</w:t>
-            </w:r>
-            <w:proofErr w:type="spellEnd"/>
-            <w:r>
-              <w:rPr>
-                <w:rFonts w:ascii="Open Sans Light" w:hAnsi="Open Sans Light" w:cs="Times New Roman"/>
-                <w:szCs w:val="24"/>
-              </w:rPr>
-              <w:t xml:space="preserve"> Александр Сергеевич</w:t>
+              <w:t>Юрчик Александр Сергеевич</w:t>
             </w:r>
             <w:bookmarkEnd w:id="1"/>
             <w:bookmarkEnd w:id="2"/>
@@ -8168,8 +7985,6 @@
           <w:szCs w:val="24"/>
         </w:rPr>
       </w:pPr>
-      <w:bookmarkStart w:id="3" w:name="_GoBack"/>
-      <w:bookmarkEnd w:id="3"/>
       <w:r>
         <w:rPr>
           <w:rFonts w:ascii="Open Sans Semibold" w:hAnsi="Open Sans Semibold" w:cs="Times New Roman"/>
@@ -8204,8 +8019,22 @@
           <w:sz w:val="32"/>
           <w:szCs w:val="24"/>
         </w:rPr>
-        <w:t>-2</w:t>
+        <w:t>-</w:t>
       </w:r>
+      <w:r>
+        <w:rPr>
+          <w:rFonts w:ascii="Open Sans Semibold" w:hAnsi="Open Sans Semibold" w:cs="Times New Roman"/>
+          <w:b/>
+          <w:bCs/>
+          <w:i/>
+          <w:iCs/>
+          <w:sz w:val="32"/>
+          <w:szCs w:val="24"/>
+        </w:rPr>
+        <w:t>3</w:t>
+      </w:r>
+      <w:bookmarkStart w:id="3" w:name="_GoBack"/>
+      <w:bookmarkEnd w:id="3"/>
       <w:r>
         <w:rPr>
           <w:rFonts w:ascii="Open Sans Semibold" w:hAnsi="Open Sans Semibold" w:cs="Times New Roman"/>
@@ -9071,7 +8900,7 @@
 </file>
 
 <file path=customXml/itemProps1.xml><?xml version="1.0" encoding="utf-8"?>
-<ds:datastoreItem xmlns:ds="http://schemas.openxmlformats.org/officeDocument/2006/customXml" ds:itemID="{0F5C39AC-A587-B14B-A9B0-9C0B1194063F}">
+<ds:datastoreItem xmlns:ds="http://schemas.openxmlformats.org/officeDocument/2006/customXml" ds:itemID="{25A6E1BC-2771-B649-96C5-A59F67B23CB7}">
   <ds:schemaRefs>
     <ds:schemaRef ds:uri="http://schemas.openxmlformats.org/officeDocument/2006/bibliography"/>
   </ds:schemaRefs>

</xml_diff>